<commit_message>
hopefuly have fixed the | and ~ issues
</commit_message>
<xml_diff>
--- a/Known errors.docx
+++ b/Known errors.docx
@@ -2283,6 +2283,60 @@
           <w:color w:val="000000" w:themeColor="text1"/>
         </w:rPr>
       </w:pPr>
+      <w:r>
+        <w:rPr>
+          <w:rFonts w:asciiTheme="minorHAnsi" w:hAnsiTheme="minorHAnsi" w:cstheme="minorHAnsi"/>
+          <w:color w:val="000000" w:themeColor="text1"/>
+        </w:rPr>
+        <w:br w:type="page"/>
+      </w:r>
+    </w:p>
+    <w:p>
+      <w:pPr>
+        <w:rPr>
+          <w:rFonts w:asciiTheme="minorHAnsi" w:hAnsiTheme="minorHAnsi" w:cstheme="minorHAnsi"/>
+          <w:color w:val="000000" w:themeColor="text1"/>
+        </w:rPr>
+      </w:pPr>
+      <w:r>
+        <w:rPr>
+          <w:rFonts w:asciiTheme="minorHAnsi" w:hAnsiTheme="minorHAnsi" w:cstheme="minorHAnsi"/>
+          <w:b/>
+          <w:bCs/>
+          <w:color w:val="000000" w:themeColor="text1"/>
+        </w:rPr>
+        <w:lastRenderedPageBreak/>
+        <w:t>ISSUES</w:t>
+      </w:r>
+    </w:p>
+    <w:p>
+      <w:pPr>
+        <w:pStyle w:val="ListBullet"/>
+      </w:pPr>
+      <w:r>
+        <w:t>~</w:t>
+      </w:r>
+    </w:p>
+    <w:p>
+      <w:pPr>
+        <w:pStyle w:val="ListBullet"/>
+        <w:tabs>
+          <w:tab w:val="clear" w:pos="360"/>
+          <w:tab w:val="num" w:pos="720"/>
+        </w:tabs>
+        <w:ind w:left="720"/>
+      </w:pPr>
+      <w:r>
+        <w:t>Think I have fixed</w:t>
+      </w:r>
+    </w:p>
+    <w:p>
+      <w:pPr>
+        <w:pStyle w:val="ListBullet"/>
+      </w:pPr>
+      <w:r>
+        <w:t>|</w:t>
+      </w:r>
     </w:p>
     <w:p>
       <w:pPr>
@@ -2316,6 +2370,35 @@
     </w:sectPr>
   </w:body>
 </w:document>
+</file>
+
+<file path=word/numbering.xml><?xml version="1.0" encoding="utf-8"?>
+<w:numbering xmlns:wpc="http://schemas.microsoft.com/office/word/2010/wordprocessingCanvas" xmlns:cx="http://schemas.microsoft.com/office/drawing/2014/chartex" xmlns:cx1="http://schemas.microsoft.com/office/drawing/2015/9/8/chartex" xmlns:cx2="http://schemas.microsoft.com/office/drawing/2015/10/21/chartex" xmlns:cx3="http://schemas.microsoft.com/office/drawing/2016/5/9/chartex" xmlns:cx4="http://schemas.microsoft.com/office/drawing/2016/5/10/chartex" xmlns:cx5="http://schemas.microsoft.com/office/drawing/2016/5/11/chartex" xmlns:cx6="http://schemas.microsoft.com/office/drawing/2016/5/12/chartex" xmlns:cx7="http://schemas.microsoft.com/office/drawing/2016/5/13/chartex" xmlns:cx8="http://schemas.microsoft.com/office/drawing/2016/5/14/chartex" xmlns:mc="http://schemas.openxmlformats.org/markup-compatibility/2006" xmlns:aink="http://schemas.microsoft.com/office/drawing/2016/ink" xmlns:am3d="http://schemas.microsoft.com/office/drawing/2017/model3d" xmlns:o="urn:schemas-microsoft-com:office:office" xmlns:r="http://schemas.openxmlformats.org/officeDocument/2006/relationships" xmlns:m="http://schemas.openxmlformats.org/officeDocument/2006/math" xmlns:v="urn:schemas-microsoft-com:vml" xmlns:wp14="http://schemas.microsoft.com/office/word/2010/wordprocessingDrawing" xmlns:wp="http://schemas.openxmlformats.org/drawingml/2006/wordprocessingDrawing" xmlns:w10="urn:schemas-microsoft-com:office:word" xmlns:w="http://schemas.openxmlformats.org/wordprocessingml/2006/main" xmlns:w14="http://schemas.microsoft.com/office/word/2010/wordml" xmlns:w15="http://schemas.microsoft.com/office/word/2012/wordml" xmlns:w16cid="http://schemas.microsoft.com/office/word/2016/wordml/cid" xmlns:w16se="http://schemas.microsoft.com/office/word/2015/wordml/symex" xmlns:wpg="http://schemas.microsoft.com/office/word/2010/wordprocessingGroup" xmlns:wpi="http://schemas.microsoft.com/office/word/2010/wordprocessingInk" xmlns:wne="http://schemas.microsoft.com/office/word/2006/wordml" xmlns:wps="http://schemas.microsoft.com/office/word/2010/wordprocessingShape" mc:Ignorable="w14 w15 w16se w16cid wp14">
+  <w:abstractNum w:abstractNumId="0" w15:restartNumberingAfterBreak="0">
+    <w:nsid w:val="FFFFFF89"/>
+    <w:multiLevelType w:val="singleLevel"/>
+    <w:tmpl w:val="F2E247A6"/>
+    <w:lvl w:ilvl="0">
+      <w:start w:val="1"/>
+      <w:numFmt w:val="bullet"/>
+      <w:pStyle w:val="ListBullet"/>
+      <w:lvlText w:val=""/>
+      <w:lvlJc w:val="left"/>
+      <w:pPr>
+        <w:tabs>
+          <w:tab w:val="num" w:pos="360"/>
+        </w:tabs>
+        <w:ind w:left="360" w:hanging="360"/>
+      </w:pPr>
+      <w:rPr>
+        <w:rFonts w:ascii="Symbol" w:hAnsi="Symbol" w:hint="default"/>
+      </w:rPr>
+    </w:lvl>
+  </w:abstractNum>
+  <w:num w:numId="1">
+    <w:abstractNumId w:val="0"/>
+  </w:num>
+</w:numbering>
 </file>
 
 <file path=word/styles.xml><?xml version="1.0" encoding="utf-8"?>
@@ -2745,6 +2828,19 @@
     <w:semiHidden/>
     <w:unhideWhenUsed/>
   </w:style>
+  <w:style w:type="paragraph" w:styleId="ListBullet">
+    <w:name w:val="List Bullet"/>
+    <w:basedOn w:val="Normal"/>
+    <w:uiPriority w:val="99"/>
+    <w:unhideWhenUsed/>
+    <w:rsid w:val="00CF0F00"/>
+    <w:pPr>
+      <w:numPr>
+        <w:numId w:val="1"/>
+      </w:numPr>
+      <w:contextualSpacing/>
+    </w:pPr>
+  </w:style>
 </w:styles>
 </file>
 

</xml_diff>

<commit_message>
fixed the operator issues
</commit_message>
<xml_diff>
--- a/Known errors.docx
+++ b/Known errors.docx
@@ -1858,7 +1858,21 @@
           <w:rFonts w:asciiTheme="minorHAnsi" w:hAnsiTheme="minorHAnsi" w:cstheme="minorHAnsi"/>
           <w:color w:val="000000" w:themeColor="text1"/>
         </w:rPr>
-        <w:t>ERROR: var_4 not defined</w:t>
+        <w:t>ERROR: var_</w:t>
+      </w:r>
+      <w:r>
+        <w:rPr>
+          <w:rFonts w:asciiTheme="minorHAnsi" w:hAnsiTheme="minorHAnsi" w:cstheme="minorHAnsi"/>
+          <w:color w:val="000000" w:themeColor="text1"/>
+        </w:rPr>
+        <w:t>8</w:t>
+      </w:r>
+      <w:r>
+        <w:rPr>
+          <w:rFonts w:asciiTheme="minorHAnsi" w:hAnsiTheme="minorHAnsi" w:cstheme="minorHAnsi"/>
+          <w:color w:val="000000" w:themeColor="text1"/>
+        </w:rPr>
+        <w:t xml:space="preserve"> not defined</w:t>
       </w:r>
       <w:r>
         <w:rPr>
@@ -2320,14 +2334,9 @@
     <w:p>
       <w:pPr>
         <w:pStyle w:val="ListBullet"/>
-        <w:tabs>
-          <w:tab w:val="clear" w:pos="360"/>
-          <w:tab w:val="num" w:pos="720"/>
-        </w:tabs>
-        <w:ind w:left="720"/>
-      </w:pPr>
-      <w:r>
-        <w:t>Think I have fixed</w:t>
+      </w:pPr>
+      <w:r>
+        <w:t>|</w:t>
       </w:r>
     </w:p>
     <w:p>
@@ -2335,7 +2344,10 @@
         <w:pStyle w:val="ListBullet"/>
       </w:pPr>
       <w:r>
-        <w:t>|</w:t>
+        <w:t xml:space="preserve">For loop - </w:t>
+      </w:r>
+      <w:r>
+        <w:t>https://discourse.julialang.org/t/new-scope-solution/16707/54</w:t>
       </w:r>
     </w:p>
     <w:p>

</xml_diff>